<commit_message>
J'ai juste corriger la table des matières
</commit_message>
<xml_diff>
--- a/Appli/Méthodologie/Etapes/Analyse/Analyse des risques/V2.docx
+++ b/Appli/Méthodologie/Etapes/Analyse/Analyse des risques/V2.docx
@@ -675,7 +675,7 @@
             <w:pStyle w:val="TM1"/>
             <w:tabs>
               <w:tab w:val="left" w:pos="400"/>
-              <w:tab w:val="right" w:leader="dot" w:pos="9628"/>
+              <w:tab w:val="right" w:leader="dot" w:pos="9062"/>
             </w:tabs>
             <w:rPr>
               <w:rFonts w:asciiTheme="minorHAnsi" w:eastAsiaTheme="minorEastAsia" w:hAnsiTheme="minorHAnsi" w:cstheme="minorBidi"/>
@@ -696,7 +696,7 @@
           <w:r>
             <w:fldChar w:fldCharType="separate"/>
           </w:r>
-          <w:hyperlink w:anchor="_Toc309252181" w:history="1">
+          <w:hyperlink w:anchor="_Toc341894886" w:history="1">
             <w:r>
               <w:rPr>
                 <w:rStyle w:val="Lienhypertexte"/>
@@ -721,7 +721,7 @@
                 <w:rStyle w:val="Lienhypertexte"/>
                 <w:noProof/>
               </w:rPr>
-              <w:t>Analyse des risques</w:t>
+              <w:t>Analyse des risques :</w:t>
             </w:r>
             <w:r>
               <w:rPr>
@@ -742,7 +742,7 @@
                 <w:noProof/>
                 <w:webHidden/>
               </w:rPr>
-              <w:instrText xml:space="preserve"> PAGEREF _Toc309252181 \h </w:instrText>
+              <w:instrText xml:space="preserve"> PAGEREF _Toc341894886 \h </w:instrText>
             </w:r>
             <w:r>
               <w:rPr>
@@ -777,8 +777,7 @@
           <w:pPr>
             <w:pStyle w:val="TM2"/>
             <w:tabs>
-              <w:tab w:val="left" w:pos="800"/>
-              <w:tab w:val="right" w:leader="dot" w:pos="9628"/>
+              <w:tab w:val="right" w:leader="dot" w:pos="9062"/>
             </w:tabs>
             <w:rPr>
               <w:rFonts w:asciiTheme="minorHAnsi" w:eastAsiaTheme="minorEastAsia" w:hAnsiTheme="minorHAnsi" w:cstheme="minorBidi"/>
@@ -788,51 +787,34 @@
               <w:szCs w:val="22"/>
             </w:rPr>
           </w:pPr>
-          <w:hyperlink w:anchor="_Toc309252182" w:history="1">
+          <w:hyperlink w:anchor="_Toc341894887" w:history="1">
             <w:r>
               <w:rPr>
                 <w:rStyle w:val="Lienhypertexte"/>
                 <w:noProof/>
               </w:rPr>
-              <w:t>1.1</w:t>
-            </w:r>
-            <w:r>
-              <w:rPr>
-                <w:rFonts w:asciiTheme="minorHAnsi" w:eastAsiaTheme="minorEastAsia" w:hAnsiTheme="minorHAnsi" w:cstheme="minorBidi"/>
-                <w:smallCaps w:val="0"/>
-                <w:noProof/>
-                <w:sz w:val="22"/>
-                <w:szCs w:val="22"/>
+              <w:t>1.1 Objet du document</w:t>
+            </w:r>
+            <w:r>
+              <w:rPr>
+                <w:noProof/>
+                <w:webHidden/>
               </w:rPr>
               <w:tab/>
             </w:r>
             <w:r>
               <w:rPr>
-                <w:rStyle w:val="Lienhypertexte"/>
-                <w:noProof/>
-              </w:rPr>
-              <w:t>Objet du document :</w:t>
-            </w:r>
-            <w:r>
-              <w:rPr>
                 <w:noProof/>
                 <w:webHidden/>
               </w:rPr>
-              <w:tab/>
+              <w:fldChar w:fldCharType="begin"/>
             </w:r>
             <w:r>
               <w:rPr>
                 <w:noProof/>
                 <w:webHidden/>
               </w:rPr>
-              <w:fldChar w:fldCharType="begin"/>
-            </w:r>
-            <w:r>
-              <w:rPr>
-                <w:noProof/>
-                <w:webHidden/>
-              </w:rPr>
-              <w:instrText xml:space="preserve"> PAGEREF _Toc309252182 \h </w:instrText>
+              <w:instrText xml:space="preserve"> PAGEREF _Toc341894887 \h </w:instrText>
             </w:r>
             <w:r>
               <w:rPr>
@@ -867,8 +849,7 @@
           <w:pPr>
             <w:pStyle w:val="TM2"/>
             <w:tabs>
-              <w:tab w:val="left" w:pos="800"/>
-              <w:tab w:val="right" w:leader="dot" w:pos="9628"/>
+              <w:tab w:val="right" w:leader="dot" w:pos="9062"/>
             </w:tabs>
             <w:rPr>
               <w:rFonts w:asciiTheme="minorHAnsi" w:eastAsiaTheme="minorEastAsia" w:hAnsiTheme="minorHAnsi" w:cstheme="minorBidi"/>
@@ -878,51 +859,34 @@
               <w:szCs w:val="22"/>
             </w:rPr>
           </w:pPr>
-          <w:hyperlink w:anchor="_Toc309252183" w:history="1">
+          <w:hyperlink w:anchor="_Toc341894888" w:history="1">
             <w:r>
               <w:rPr>
                 <w:rStyle w:val="Lienhypertexte"/>
                 <w:noProof/>
               </w:rPr>
-              <w:t>1.2</w:t>
-            </w:r>
-            <w:r>
-              <w:rPr>
-                <w:rFonts w:asciiTheme="minorHAnsi" w:eastAsiaTheme="minorEastAsia" w:hAnsiTheme="minorHAnsi" w:cstheme="minorBidi"/>
-                <w:smallCaps w:val="0"/>
-                <w:noProof/>
-                <w:sz w:val="22"/>
-                <w:szCs w:val="22"/>
+              <w:t>1.2Principe</w:t>
+            </w:r>
+            <w:r>
+              <w:rPr>
+                <w:noProof/>
+                <w:webHidden/>
               </w:rPr>
               <w:tab/>
             </w:r>
             <w:r>
               <w:rPr>
-                <w:rStyle w:val="Lienhypertexte"/>
-                <w:noProof/>
-              </w:rPr>
-              <w:t>Principe :</w:t>
-            </w:r>
-            <w:r>
-              <w:rPr>
                 <w:noProof/>
                 <w:webHidden/>
               </w:rPr>
-              <w:tab/>
+              <w:fldChar w:fldCharType="begin"/>
             </w:r>
             <w:r>
               <w:rPr>
                 <w:noProof/>
                 <w:webHidden/>
               </w:rPr>
-              <w:fldChar w:fldCharType="begin"/>
-            </w:r>
-            <w:r>
-              <w:rPr>
-                <w:noProof/>
-                <w:webHidden/>
-              </w:rPr>
-              <w:instrText xml:space="preserve"> PAGEREF _Toc309252183 \h </w:instrText>
+              <w:instrText xml:space="preserve"> PAGEREF _Toc341894888 \h </w:instrText>
             </w:r>
             <w:r>
               <w:rPr>
@@ -958,7 +922,7 @@
             <w:pStyle w:val="TM1"/>
             <w:tabs>
               <w:tab w:val="left" w:pos="400"/>
-              <w:tab w:val="right" w:leader="dot" w:pos="9628"/>
+              <w:tab w:val="right" w:leader="dot" w:pos="9062"/>
             </w:tabs>
             <w:rPr>
               <w:rFonts w:asciiTheme="minorHAnsi" w:eastAsiaTheme="minorEastAsia" w:hAnsiTheme="minorHAnsi" w:cstheme="minorBidi"/>
@@ -970,12 +934,13 @@
               <w:szCs w:val="22"/>
             </w:rPr>
           </w:pPr>
-          <w:hyperlink w:anchor="_Toc309252184" w:history="1">
+          <w:hyperlink w:anchor="_Toc341894889" w:history="1">
             <w:r>
               <w:rPr>
                 <w:rStyle w:val="Lienhypertexte"/>
-                <w:noProof/>
-                <w:lang w:val="en-US"/>
+                <w:i/>
+                <w:iCs/>
+                <w:noProof/>
               </w:rPr>
               <w:t>2.</w:t>
             </w:r>
@@ -996,7 +961,7 @@
                 <w:rStyle w:val="Lienhypertexte"/>
                 <w:noProof/>
               </w:rPr>
-              <w:t>Démarche générale:</w:t>
+              <w:t>Démarche générale :</w:t>
             </w:r>
             <w:r>
               <w:rPr>
@@ -1017,7 +982,7 @@
                 <w:noProof/>
                 <w:webHidden/>
               </w:rPr>
-              <w:instrText xml:space="preserve"> PAGEREF _Toc309252184 \h </w:instrText>
+              <w:instrText xml:space="preserve"> PAGEREF _Toc341894889 \h </w:instrText>
             </w:r>
             <w:r>
               <w:rPr>
@@ -1052,8 +1017,7 @@
           <w:pPr>
             <w:pStyle w:val="TM2"/>
             <w:tabs>
-              <w:tab w:val="left" w:pos="800"/>
-              <w:tab w:val="right" w:leader="dot" w:pos="9628"/>
+              <w:tab w:val="right" w:leader="dot" w:pos="9062"/>
             </w:tabs>
             <w:rPr>
               <w:rFonts w:asciiTheme="minorHAnsi" w:eastAsiaTheme="minorEastAsia" w:hAnsiTheme="minorHAnsi" w:cstheme="minorBidi"/>
@@ -1063,161 +1027,54 @@
               <w:szCs w:val="22"/>
             </w:rPr>
           </w:pPr>
-          <w:hyperlink w:anchor="_Toc309252185" w:history="1">
+          <w:hyperlink w:anchor="_Toc341894890" w:history="1">
             <w:r>
               <w:rPr>
                 <w:rStyle w:val="Lienhypertexte"/>
                 <w:noProof/>
               </w:rPr>
-              <w:t>2.1</w:t>
-            </w:r>
-            <w:r>
-              <w:rPr>
-                <w:rFonts w:asciiTheme="minorHAnsi" w:eastAsiaTheme="minorEastAsia" w:hAnsiTheme="minorHAnsi" w:cstheme="minorBidi"/>
-                <w:smallCaps w:val="0"/>
-                <w:noProof/>
-                <w:sz w:val="22"/>
-                <w:szCs w:val="22"/>
+              <w:t>2.1 Identification des risques</w:t>
+            </w:r>
+            <w:r>
+              <w:rPr>
+                <w:noProof/>
+                <w:webHidden/>
               </w:rPr>
               <w:tab/>
             </w:r>
             <w:r>
               <w:rPr>
-                <w:rStyle w:val="Lienhypertexte"/>
-                <w:noProof/>
-              </w:rPr>
-              <w:t>Identification des risques :</w:t>
-            </w:r>
-            <w:r>
-              <w:rPr>
                 <w:noProof/>
                 <w:webHidden/>
               </w:rPr>
-              <w:tab/>
+              <w:fldChar w:fldCharType="begin"/>
             </w:r>
             <w:r>
               <w:rPr>
                 <w:noProof/>
                 <w:webHidden/>
               </w:rPr>
-              <w:fldChar w:fldCharType="begin"/>
+              <w:instrText xml:space="preserve"> PAGEREF _Toc341894890 \h </w:instrText>
             </w:r>
             <w:r>
               <w:rPr>
                 <w:noProof/>
                 <w:webHidden/>
               </w:rPr>
-              <w:instrText xml:space="preserve"> PAGEREF _Toc309252185 \h </w:instrText>
             </w:r>
             <w:r>
               <w:rPr>
                 <w:noProof/>
                 <w:webHidden/>
               </w:rPr>
+              <w:fldChar w:fldCharType="separate"/>
             </w:r>
             <w:r>
               <w:rPr>
                 <w:noProof/>
                 <w:webHidden/>
               </w:rPr>
-              <w:fldChar w:fldCharType="separate"/>
-            </w:r>
-            <w:r>
-              <w:rPr>
-                <w:noProof/>
-                <w:webHidden/>
-              </w:rPr>
               <w:t>3</w:t>
-            </w:r>
-            <w:r>
-              <w:rPr>
-                <w:noProof/>
-                <w:webHidden/>
-              </w:rPr>
-              <w:fldChar w:fldCharType="end"/>
-            </w:r>
-          </w:hyperlink>
-        </w:p>
-        <w:p>
-          <w:pPr>
-            <w:pStyle w:val="TM2"/>
-            <w:tabs>
-              <w:tab w:val="left" w:pos="800"/>
-              <w:tab w:val="right" w:leader="dot" w:pos="9628"/>
-            </w:tabs>
-            <w:rPr>
-              <w:rFonts w:asciiTheme="minorHAnsi" w:eastAsiaTheme="minorEastAsia" w:hAnsiTheme="minorHAnsi" w:cstheme="minorBidi"/>
-              <w:smallCaps w:val="0"/>
-              <w:noProof/>
-              <w:sz w:val="22"/>
-              <w:szCs w:val="22"/>
-            </w:rPr>
-          </w:pPr>
-          <w:hyperlink w:anchor="_Toc309252186" w:history="1">
-            <w:r>
-              <w:rPr>
-                <w:rStyle w:val="Lienhypertexte"/>
-                <w:noProof/>
-              </w:rPr>
-              <w:t>2.2</w:t>
-            </w:r>
-            <w:r>
-              <w:rPr>
-                <w:rFonts w:asciiTheme="minorHAnsi" w:eastAsiaTheme="minorEastAsia" w:hAnsiTheme="minorHAnsi" w:cstheme="minorBidi"/>
-                <w:smallCaps w:val="0"/>
-                <w:noProof/>
-                <w:sz w:val="22"/>
-                <w:szCs w:val="22"/>
-              </w:rPr>
-              <w:tab/>
-            </w:r>
-            <w:r>
-              <w:rPr>
-                <w:rStyle w:val="Lienhypertexte"/>
-                <w:noProof/>
-              </w:rPr>
-              <w:t>L’évaluation des risques :</w:t>
-            </w:r>
-            <w:r>
-              <w:rPr>
-                <w:noProof/>
-                <w:webHidden/>
-              </w:rPr>
-              <w:tab/>
-            </w:r>
-            <w:r>
-              <w:rPr>
-                <w:noProof/>
-                <w:webHidden/>
-              </w:rPr>
-              <w:fldChar w:fldCharType="begin"/>
-            </w:r>
-            <w:r>
-              <w:rPr>
-                <w:noProof/>
-                <w:webHidden/>
-              </w:rPr>
-              <w:instrText xml:space="preserve"> PAGEREF _Toc309252186 \h </w:instrText>
-            </w:r>
-            <w:r>
-              <w:rPr>
-                <w:noProof/>
-                <w:webHidden/>
-              </w:rPr>
-            </w:r>
-            <w:r>
-              <w:rPr>
-                <w:noProof/>
-                <w:webHidden/>
-              </w:rPr>
-              <w:fldChar w:fldCharType="separate"/>
-            </w:r>
-            <w:r>
-              <w:rPr>
-                <w:noProof/>
-                <w:webHidden/>
-              </w:rPr>
-              <w:t>4</w:t>
             </w:r>
             <w:r>
               <w:rPr>
@@ -1232,8 +1089,7 @@
           <w:pPr>
             <w:pStyle w:val="TM3"/>
             <w:tabs>
-              <w:tab w:val="left" w:pos="1200"/>
-              <w:tab w:val="right" w:leader="dot" w:pos="9628"/>
+              <w:tab w:val="right" w:leader="dot" w:pos="9062"/>
             </w:tabs>
             <w:rPr>
               <w:rFonts w:asciiTheme="minorHAnsi" w:eastAsiaTheme="minorEastAsia" w:hAnsiTheme="minorHAnsi" w:cstheme="minorBidi"/>
@@ -1244,72 +1100,54 @@
               <w:szCs w:val="22"/>
             </w:rPr>
           </w:pPr>
-          <w:hyperlink w:anchor="_Toc309252187" w:history="1">
+          <w:hyperlink w:anchor="_Toc341894891" w:history="1">
             <w:r>
               <w:rPr>
                 <w:rStyle w:val="Lienhypertexte"/>
                 <w:noProof/>
               </w:rPr>
-              <w:t>2.2.1</w:t>
-            </w:r>
-            <w:r>
-              <w:rPr>
-                <w:rFonts w:asciiTheme="minorHAnsi" w:eastAsiaTheme="minorEastAsia" w:hAnsiTheme="minorHAnsi" w:cstheme="minorBidi"/>
-                <w:i w:val="0"/>
-                <w:iCs w:val="0"/>
-                <w:noProof/>
-                <w:sz w:val="22"/>
-                <w:szCs w:val="22"/>
+              <w:t>2.1.1Critères de cotation :</w:t>
+            </w:r>
+            <w:r>
+              <w:rPr>
+                <w:noProof/>
+                <w:webHidden/>
               </w:rPr>
               <w:tab/>
             </w:r>
             <w:r>
               <w:rPr>
-                <w:rStyle w:val="Lienhypertexte"/>
-                <w:noProof/>
-              </w:rPr>
-              <w:t>Critères de cotation :</w:t>
-            </w:r>
-            <w:r>
-              <w:rPr>
                 <w:noProof/>
                 <w:webHidden/>
               </w:rPr>
-              <w:tab/>
+              <w:fldChar w:fldCharType="begin"/>
             </w:r>
             <w:r>
               <w:rPr>
                 <w:noProof/>
                 <w:webHidden/>
               </w:rPr>
-              <w:fldChar w:fldCharType="begin"/>
+              <w:instrText xml:space="preserve"> PAGEREF _Toc341894891 \h </w:instrText>
             </w:r>
             <w:r>
               <w:rPr>
                 <w:noProof/>
                 <w:webHidden/>
               </w:rPr>
-              <w:instrText xml:space="preserve"> PAGEREF _Toc309252187 \h </w:instrText>
             </w:r>
             <w:r>
               <w:rPr>
                 <w:noProof/>
                 <w:webHidden/>
               </w:rPr>
+              <w:fldChar w:fldCharType="separate"/>
             </w:r>
             <w:r>
               <w:rPr>
                 <w:noProof/>
                 <w:webHidden/>
               </w:rPr>
-              <w:fldChar w:fldCharType="separate"/>
-            </w:r>
-            <w:r>
-              <w:rPr>
-                <w:noProof/>
-                <w:webHidden/>
-              </w:rPr>
-              <w:t>4</w:t>
+              <w:t>3</w:t>
             </w:r>
             <w:r>
               <w:rPr>
@@ -1324,8 +1162,7 @@
           <w:pPr>
             <w:pStyle w:val="TM3"/>
             <w:tabs>
-              <w:tab w:val="left" w:pos="1200"/>
-              <w:tab w:val="right" w:leader="dot" w:pos="9628"/>
+              <w:tab w:val="right" w:leader="dot" w:pos="9062"/>
             </w:tabs>
             <w:rPr>
               <w:rFonts w:asciiTheme="minorHAnsi" w:eastAsiaTheme="minorEastAsia" w:hAnsiTheme="minorHAnsi" w:cstheme="minorBidi"/>
@@ -1336,72 +1173,54 @@
               <w:szCs w:val="22"/>
             </w:rPr>
           </w:pPr>
-          <w:hyperlink w:anchor="_Toc309252188" w:history="1">
+          <w:hyperlink w:anchor="_Toc341894892" w:history="1">
             <w:r>
               <w:rPr>
                 <w:rStyle w:val="Lienhypertexte"/>
                 <w:noProof/>
               </w:rPr>
-              <w:t>2.2.2</w:t>
-            </w:r>
-            <w:r>
-              <w:rPr>
-                <w:rFonts w:asciiTheme="minorHAnsi" w:eastAsiaTheme="minorEastAsia" w:hAnsiTheme="minorHAnsi" w:cstheme="minorBidi"/>
-                <w:i w:val="0"/>
-                <w:iCs w:val="0"/>
-                <w:noProof/>
-                <w:sz w:val="22"/>
-                <w:szCs w:val="22"/>
+              <w:t>2.1.2Matrice d’évaluation</w:t>
+            </w:r>
+            <w:r>
+              <w:rPr>
+                <w:noProof/>
+                <w:webHidden/>
               </w:rPr>
               <w:tab/>
             </w:r>
             <w:r>
               <w:rPr>
-                <w:rStyle w:val="Lienhypertexte"/>
-                <w:noProof/>
-              </w:rPr>
-              <w:t>Matrice d’évaluation</w:t>
-            </w:r>
-            <w:r>
-              <w:rPr>
                 <w:noProof/>
                 <w:webHidden/>
               </w:rPr>
-              <w:tab/>
+              <w:fldChar w:fldCharType="begin"/>
             </w:r>
             <w:r>
               <w:rPr>
                 <w:noProof/>
                 <w:webHidden/>
               </w:rPr>
-              <w:fldChar w:fldCharType="begin"/>
+              <w:instrText xml:space="preserve"> PAGEREF _Toc341894892 \h </w:instrText>
             </w:r>
             <w:r>
               <w:rPr>
                 <w:noProof/>
                 <w:webHidden/>
               </w:rPr>
-              <w:instrText xml:space="preserve"> PAGEREF _Toc309252188 \h </w:instrText>
             </w:r>
             <w:r>
               <w:rPr>
                 <w:noProof/>
                 <w:webHidden/>
               </w:rPr>
+              <w:fldChar w:fldCharType="separate"/>
             </w:r>
             <w:r>
               <w:rPr>
                 <w:noProof/>
                 <w:webHidden/>
               </w:rPr>
-              <w:fldChar w:fldCharType="separate"/>
-            </w:r>
-            <w:r>
-              <w:rPr>
-                <w:noProof/>
-                <w:webHidden/>
-              </w:rPr>
-              <w:t>5</w:t>
+              <w:t>4</w:t>
             </w:r>
             <w:r>
               <w:rPr>
@@ -1416,8 +1235,7 @@
           <w:pPr>
             <w:pStyle w:val="TM2"/>
             <w:tabs>
-              <w:tab w:val="left" w:pos="800"/>
-              <w:tab w:val="right" w:leader="dot" w:pos="9628"/>
+              <w:tab w:val="right" w:leader="dot" w:pos="9062"/>
             </w:tabs>
             <w:rPr>
               <w:rFonts w:asciiTheme="minorHAnsi" w:eastAsiaTheme="minorEastAsia" w:hAnsiTheme="minorHAnsi" w:cstheme="minorBidi"/>
@@ -1427,51 +1245,34 @@
               <w:szCs w:val="22"/>
             </w:rPr>
           </w:pPr>
-          <w:hyperlink w:anchor="_Toc309252189" w:history="1">
+          <w:hyperlink w:anchor="_Toc341894893" w:history="1">
             <w:r>
               <w:rPr>
                 <w:rStyle w:val="Lienhypertexte"/>
                 <w:noProof/>
               </w:rPr>
-              <w:t>2.3</w:t>
-            </w:r>
-            <w:r>
-              <w:rPr>
-                <w:rFonts w:asciiTheme="minorHAnsi" w:eastAsiaTheme="minorEastAsia" w:hAnsiTheme="minorHAnsi" w:cstheme="minorBidi"/>
-                <w:smallCaps w:val="0"/>
-                <w:noProof/>
-                <w:sz w:val="22"/>
-                <w:szCs w:val="22"/>
+              <w:t>2.2 Plan d’action :</w:t>
+            </w:r>
+            <w:r>
+              <w:rPr>
+                <w:noProof/>
+                <w:webHidden/>
               </w:rPr>
               <w:tab/>
             </w:r>
             <w:r>
               <w:rPr>
-                <w:rStyle w:val="Lienhypertexte"/>
-                <w:noProof/>
-              </w:rPr>
-              <w:t>Plan d’actions</w:t>
-            </w:r>
-            <w:r>
-              <w:rPr>
                 <w:noProof/>
                 <w:webHidden/>
               </w:rPr>
-              <w:tab/>
+              <w:fldChar w:fldCharType="begin"/>
             </w:r>
             <w:r>
               <w:rPr>
                 <w:noProof/>
                 <w:webHidden/>
               </w:rPr>
-              <w:fldChar w:fldCharType="begin"/>
-            </w:r>
-            <w:r>
-              <w:rPr>
-                <w:noProof/>
-                <w:webHidden/>
-              </w:rPr>
-              <w:instrText xml:space="preserve"> PAGEREF _Toc309252189 \h </w:instrText>
+              <w:instrText xml:space="preserve"> PAGEREF _Toc341894893 \h </w:instrText>
             </w:r>
             <w:r>
               <w:rPr>
@@ -1507,7 +1308,7 @@
             <w:pStyle w:val="TM1"/>
             <w:tabs>
               <w:tab w:val="left" w:pos="400"/>
-              <w:tab w:val="right" w:leader="dot" w:pos="9628"/>
+              <w:tab w:val="right" w:leader="dot" w:pos="9062"/>
             </w:tabs>
             <w:rPr>
               <w:rFonts w:asciiTheme="minorHAnsi" w:eastAsiaTheme="minorEastAsia" w:hAnsiTheme="minorHAnsi" w:cstheme="minorBidi"/>
@@ -1519,7 +1320,7 @@
               <w:szCs w:val="22"/>
             </w:rPr>
           </w:pPr>
-          <w:hyperlink w:anchor="_Toc309252190" w:history="1">
+          <w:hyperlink w:anchor="_Toc341894894" w:history="1">
             <w:r>
               <w:rPr>
                 <w:rStyle w:val="Lienhypertexte"/>
@@ -1544,7 +1345,7 @@
                 <w:rStyle w:val="Lienhypertexte"/>
                 <w:noProof/>
               </w:rPr>
-              <w:t>Conclusion :</w:t>
+              <w:t>Conclusion</w:t>
             </w:r>
             <w:r>
               <w:rPr>
@@ -1565,7 +1366,7 @@
                 <w:noProof/>
                 <w:webHidden/>
               </w:rPr>
-              <w:instrText xml:space="preserve"> PAGEREF _Toc309252190 \h </w:instrText>
+              <w:instrText xml:space="preserve"> PAGEREF _Toc341894894 \h </w:instrText>
             </w:r>
             <w:r>
               <w:rPr>
@@ -1636,21 +1437,28 @@
           <w:numId w:val="3"/>
         </w:numPr>
       </w:pPr>
+      <w:bookmarkStart w:id="4" w:name="_Toc341894886"/>
       <w:r>
         <w:lastRenderedPageBreak/>
         <w:t>Analyse des risques :</w:t>
       </w:r>
+      <w:bookmarkEnd w:id="4"/>
     </w:p>
     <w:p>
       <w:pPr>
         <w:pStyle w:val="Titre2"/>
         <w:ind w:firstLine="360"/>
       </w:pPr>
+      <w:bookmarkStart w:id="5" w:name="_Toc341894887"/>
       <w:r>
         <w:t xml:space="preserve">1.1 </w:t>
       </w:r>
       <w:r>
-        <w:t>Objet du document </w:t>
+        <w:t>Objet du document</w:t>
+      </w:r>
+      <w:bookmarkEnd w:id="5"/>
+      <w:r>
+        <w:t> </w:t>
       </w:r>
     </w:p>
     <w:p>
@@ -1804,12 +1612,14 @@
         <w:pStyle w:val="Titre2"/>
         <w:ind w:firstLine="360"/>
       </w:pPr>
+      <w:bookmarkStart w:id="6" w:name="_Toc341894888"/>
       <w:r>
         <w:t>1.2</w:t>
       </w:r>
       <w:r>
         <w:t>Principe</w:t>
       </w:r>
+      <w:bookmarkEnd w:id="6"/>
     </w:p>
     <w:p>
       <w:pPr>
@@ -1946,33 +1756,39 @@
           <w:iCs/>
         </w:rPr>
       </w:pPr>
+      <w:bookmarkStart w:id="7" w:name="_Toc341894889"/>
       <w:r>
         <w:t>Démarche générale</w:t>
       </w:r>
       <w:r>
         <w:t> :</w:t>
       </w:r>
+      <w:bookmarkEnd w:id="7"/>
     </w:p>
     <w:p>
       <w:pPr>
         <w:pStyle w:val="Titre2"/>
         <w:ind w:firstLine="360"/>
       </w:pPr>
+      <w:bookmarkStart w:id="8" w:name="_Toc341894890"/>
       <w:r>
         <w:t xml:space="preserve">2.1 </w:t>
       </w:r>
       <w:r>
         <w:t>Identification des risques</w:t>
       </w:r>
+      <w:bookmarkEnd w:id="8"/>
     </w:p>
     <w:p>
       <w:pPr>
         <w:pStyle w:val="Titre3"/>
         <w:ind w:firstLine="708"/>
       </w:pPr>
+      <w:bookmarkStart w:id="9" w:name="_Toc341894891"/>
       <w:r>
         <w:t>2.1.1Critères de cotation :</w:t>
       </w:r>
+      <w:bookmarkEnd w:id="9"/>
     </w:p>
     <w:tbl>
       <w:tblPr>
@@ -2007,6 +1823,7 @@
                 <w:szCs w:val="24"/>
               </w:rPr>
             </w:pPr>
+            <w:proofErr w:type="spellStart"/>
             <w:r>
               <w:rPr>
                 <w:rFonts w:asciiTheme="majorBidi" w:hAnsiTheme="majorBidi" w:cstheme="majorBidi"/>
@@ -2017,6 +1834,7 @@
               </w:rPr>
               <w:t>Num</w:t>
             </w:r>
+            <w:proofErr w:type="spellEnd"/>
           </w:p>
         </w:tc>
         <w:tc>
@@ -2374,13 +2192,23 @@
               </w:rPr>
               <w:t xml:space="preserve">Les membres du groupe ne maitrisent pas tous </w:t>
             </w:r>
-            <w:r>
-              <w:rPr>
-                <w:rFonts w:asciiTheme="majorBidi" w:hAnsiTheme="majorBidi" w:cstheme="majorBidi"/>
-                <w:sz w:val="24"/>
-                <w:szCs w:val="24"/>
-              </w:rPr>
-              <w:t>ActiveMQ et les web services</w:t>
+            <w:proofErr w:type="spellStart"/>
+            <w:r>
+              <w:rPr>
+                <w:rFonts w:asciiTheme="majorBidi" w:hAnsiTheme="majorBidi" w:cstheme="majorBidi"/>
+                <w:sz w:val="24"/>
+                <w:szCs w:val="24"/>
+              </w:rPr>
+              <w:t>ActiveMQ</w:t>
+            </w:r>
+            <w:proofErr w:type="spellEnd"/>
+            <w:r>
+              <w:rPr>
+                <w:rFonts w:asciiTheme="majorBidi" w:hAnsiTheme="majorBidi" w:cstheme="majorBidi"/>
+                <w:sz w:val="24"/>
+                <w:szCs w:val="24"/>
+              </w:rPr>
+              <w:t xml:space="preserve"> et les web services</w:t>
             </w:r>
           </w:p>
         </w:tc>
@@ -3450,9 +3278,11 @@
         <w:pStyle w:val="Titre3"/>
         <w:ind w:firstLine="708"/>
       </w:pPr>
+      <w:bookmarkStart w:id="10" w:name="_Toc341894892"/>
       <w:r>
         <w:t>2.1.2Matrice d’évaluation</w:t>
       </w:r>
+      <w:bookmarkEnd w:id="10"/>
     </w:p>
     <w:p/>
     <w:tbl>
@@ -3484,6 +3314,7 @@
                 <w:szCs w:val="24"/>
               </w:rPr>
             </w:pPr>
+            <w:proofErr w:type="spellStart"/>
             <w:r>
               <w:rPr>
                 <w:rFonts w:asciiTheme="majorBidi" w:hAnsiTheme="majorBidi" w:cstheme="majorBidi"/>
@@ -3493,6 +3324,7 @@
               <w:lastRenderedPageBreak/>
               <w:t>Num</w:t>
             </w:r>
+            <w:proofErr w:type="spellEnd"/>
           </w:p>
         </w:tc>
         <w:tc>
@@ -4173,12 +4005,14 @@
       <w:pPr>
         <w:pStyle w:val="Titre2"/>
       </w:pPr>
+      <w:bookmarkStart w:id="11" w:name="_Toc341894893"/>
       <w:r>
         <w:t xml:space="preserve">2.2 </w:t>
       </w:r>
       <w:r>
         <w:t>Plan d’action :</w:t>
       </w:r>
+      <w:bookmarkEnd w:id="11"/>
     </w:p>
     <w:p/>
     <w:tbl>
@@ -4212,6 +4046,7 @@
                 <w:szCs w:val="24"/>
               </w:rPr>
             </w:pPr>
+            <w:proofErr w:type="spellStart"/>
             <w:r>
               <w:rPr>
                 <w:rFonts w:asciiTheme="majorBidi" w:hAnsiTheme="majorBidi" w:cstheme="majorBidi"/>
@@ -4222,6 +4057,7 @@
               </w:rPr>
               <w:t>Num</w:t>
             </w:r>
+            <w:proofErr w:type="spellEnd"/>
           </w:p>
         </w:tc>
         <w:tc>
@@ -4366,7 +4202,43 @@
                 <w:sz w:val="24"/>
                 <w:szCs w:val="24"/>
               </w:rPr>
-              <w:t xml:space="preserve">-Consultation du product owner </w:t>
+              <w:t xml:space="preserve">-Consultation du </w:t>
+            </w:r>
+            <w:proofErr w:type="spellStart"/>
+            <w:r>
+              <w:rPr>
+                <w:rFonts w:asciiTheme="majorBidi" w:hAnsiTheme="majorBidi" w:cstheme="majorBidi"/>
+                <w:sz w:val="24"/>
+                <w:szCs w:val="24"/>
+              </w:rPr>
+              <w:t>product</w:t>
+            </w:r>
+            <w:proofErr w:type="spellEnd"/>
+            <w:r>
+              <w:rPr>
+                <w:rFonts w:asciiTheme="majorBidi" w:hAnsiTheme="majorBidi" w:cstheme="majorBidi"/>
+                <w:sz w:val="24"/>
+                <w:szCs w:val="24"/>
+              </w:rPr>
+              <w:t xml:space="preserve"> </w:t>
+            </w:r>
+            <w:proofErr w:type="spellStart"/>
+            <w:r>
+              <w:rPr>
+                <w:rFonts w:asciiTheme="majorBidi" w:hAnsiTheme="majorBidi" w:cstheme="majorBidi"/>
+                <w:sz w:val="24"/>
+                <w:szCs w:val="24"/>
+              </w:rPr>
+              <w:t>owner</w:t>
+            </w:r>
+            <w:proofErr w:type="spellEnd"/>
+            <w:r>
+              <w:rPr>
+                <w:rFonts w:asciiTheme="majorBidi" w:hAnsiTheme="majorBidi" w:cstheme="majorBidi"/>
+                <w:sz w:val="24"/>
+                <w:szCs w:val="24"/>
+              </w:rPr>
+              <w:t xml:space="preserve"> </w:t>
             </w:r>
           </w:p>
         </w:tc>
@@ -4456,7 +4328,25 @@
                 <w:sz w:val="24"/>
                 <w:szCs w:val="24"/>
               </w:rPr>
-              <w:t> : « Penser en java » format ebook et papier</w:t>
+              <w:t xml:space="preserve"> : « Penser en java » format </w:t>
+            </w:r>
+            <w:proofErr w:type="spellStart"/>
+            <w:r>
+              <w:rPr>
+                <w:rFonts w:asciiTheme="majorBidi" w:hAnsiTheme="majorBidi" w:cstheme="majorBidi"/>
+                <w:sz w:val="24"/>
+                <w:szCs w:val="24"/>
+              </w:rPr>
+              <w:t>ebook</w:t>
+            </w:r>
+            <w:proofErr w:type="spellEnd"/>
+            <w:r>
+              <w:rPr>
+                <w:rFonts w:asciiTheme="majorBidi" w:hAnsiTheme="majorBidi" w:cstheme="majorBidi"/>
+                <w:sz w:val="24"/>
+                <w:szCs w:val="24"/>
+              </w:rPr>
+              <w:t xml:space="preserve"> et papier</w:t>
             </w:r>
             <w:r>
               <w:rPr>
@@ -4482,8 +4372,18 @@
                 <w:sz w:val="24"/>
                 <w:szCs w:val="24"/>
               </w:rPr>
-              <w:t>- Pair programming</w:t>
-            </w:r>
+              <w:t xml:space="preserve">- Pair </w:t>
+            </w:r>
+            <w:proofErr w:type="spellStart"/>
+            <w:r>
+              <w:rPr>
+                <w:rFonts w:asciiTheme="majorBidi" w:hAnsiTheme="majorBidi" w:cstheme="majorBidi"/>
+                <w:sz w:val="24"/>
+                <w:szCs w:val="24"/>
+              </w:rPr>
+              <w:t>programming</w:t>
+            </w:r>
+            <w:proofErr w:type="spellEnd"/>
           </w:p>
           <w:p>
             <w:pPr>
@@ -4518,13 +4418,41 @@
               </w:rPr>
               <w:t xml:space="preserve">avec Mr </w:t>
             </w:r>
-            <w:r>
-              <w:rPr>
-                <w:rFonts w:asciiTheme="majorBidi" w:hAnsiTheme="majorBidi" w:cstheme="majorBidi"/>
-                <w:sz w:val="24"/>
-                <w:szCs w:val="24"/>
-              </w:rPr>
-              <w:t xml:space="preserve">Redouane Qarra </w:t>
+            <w:proofErr w:type="spellStart"/>
+            <w:r>
+              <w:rPr>
+                <w:rFonts w:asciiTheme="majorBidi" w:hAnsiTheme="majorBidi" w:cstheme="majorBidi"/>
+                <w:sz w:val="24"/>
+                <w:szCs w:val="24"/>
+              </w:rPr>
+              <w:t>Redouane</w:t>
+            </w:r>
+            <w:proofErr w:type="spellEnd"/>
+            <w:r>
+              <w:rPr>
+                <w:rFonts w:asciiTheme="majorBidi" w:hAnsiTheme="majorBidi" w:cstheme="majorBidi"/>
+                <w:sz w:val="24"/>
+                <w:szCs w:val="24"/>
+              </w:rPr>
+              <w:t xml:space="preserve"> </w:t>
+            </w:r>
+            <w:proofErr w:type="spellStart"/>
+            <w:r>
+              <w:rPr>
+                <w:rFonts w:asciiTheme="majorBidi" w:hAnsiTheme="majorBidi" w:cstheme="majorBidi"/>
+                <w:sz w:val="24"/>
+                <w:szCs w:val="24"/>
+              </w:rPr>
+              <w:t>Qarra</w:t>
+            </w:r>
+            <w:proofErr w:type="spellEnd"/>
+            <w:r>
+              <w:rPr>
+                <w:rFonts w:asciiTheme="majorBidi" w:hAnsiTheme="majorBidi" w:cstheme="majorBidi"/>
+                <w:sz w:val="24"/>
+                <w:szCs w:val="24"/>
+              </w:rPr>
+              <w:t xml:space="preserve"> </w:t>
             </w:r>
           </w:p>
         </w:tc>
@@ -4870,7 +4798,25 @@
                 <w:sz w:val="24"/>
                 <w:szCs w:val="24"/>
               </w:rPr>
-              <w:t xml:space="preserve">-Développer des mocks </w:t>
+              <w:t xml:space="preserve">-Développer des </w:t>
+            </w:r>
+            <w:proofErr w:type="spellStart"/>
+            <w:r>
+              <w:rPr>
+                <w:rFonts w:asciiTheme="majorBidi" w:hAnsiTheme="majorBidi" w:cstheme="majorBidi"/>
+                <w:sz w:val="24"/>
+                <w:szCs w:val="24"/>
+              </w:rPr>
+              <w:t>mocks</w:t>
+            </w:r>
+            <w:proofErr w:type="spellEnd"/>
+            <w:r>
+              <w:rPr>
+                <w:rFonts w:asciiTheme="majorBidi" w:hAnsiTheme="majorBidi" w:cstheme="majorBidi"/>
+                <w:sz w:val="24"/>
+                <w:szCs w:val="24"/>
+              </w:rPr>
+              <w:t xml:space="preserve"> </w:t>
             </w:r>
           </w:p>
           <w:p>
@@ -4915,9 +4861,11 @@
           <w:numId w:val="3"/>
         </w:numPr>
       </w:pPr>
+      <w:bookmarkStart w:id="12" w:name="_Toc341894894"/>
       <w:r>
         <w:t>Conclusion</w:t>
       </w:r>
+      <w:bookmarkEnd w:id="12"/>
     </w:p>
     <w:p>
       <w:pPr>
@@ -5024,7 +4972,7 @@
 
 <file path=word/endnotes.xml><?xml version="1.0" encoding="utf-8"?>
 <w:endnotes xmlns:ve="http://schemas.openxmlformats.org/markup-compatibility/2006" xmlns:o="urn:schemas-microsoft-com:office:office" xmlns:r="http://schemas.openxmlformats.org/officeDocument/2006/relationships" xmlns:m="http://schemas.openxmlformats.org/officeDocument/2006/math" xmlns:v="urn:schemas-microsoft-com:vml" xmlns:wp="http://schemas.openxmlformats.org/drawingml/2006/wordprocessingDrawing" xmlns:w10="urn:schemas-microsoft-com:office:word" xmlns:w="http://schemas.openxmlformats.org/wordprocessingml/2006/main" xmlns:wne="http://schemas.microsoft.com/office/word/2006/wordml">
-  <w:endnote w:type="separator" w:id="0">
+  <w:endnote w:type="separator" w:id="-1">
     <w:p>
       <w:pPr>
         <w:spacing w:after="0" w:line="240" w:lineRule="auto"/>
@@ -5034,7 +4982,7 @@
       </w:r>
     </w:p>
   </w:endnote>
-  <w:endnote w:type="continuationSeparator" w:id="1">
+  <w:endnote w:type="continuationSeparator" w:id="0">
     <w:p>
       <w:pPr>
         <w:spacing w:after="0" w:line="240" w:lineRule="auto"/>
@@ -5079,7 +5027,7 @@
           <w:rPr>
             <w:noProof/>
           </w:rPr>
-          <w:t>5</w:t>
+          <w:t>1</w:t>
         </w:r>
         <w:r>
           <w:fldChar w:fldCharType="end"/>
@@ -5097,7 +5045,7 @@
 
 <file path=word/footnotes.xml><?xml version="1.0" encoding="utf-8"?>
 <w:footnotes xmlns:ve="http://schemas.openxmlformats.org/markup-compatibility/2006" xmlns:o="urn:schemas-microsoft-com:office:office" xmlns:r="http://schemas.openxmlformats.org/officeDocument/2006/relationships" xmlns:m="http://schemas.openxmlformats.org/officeDocument/2006/math" xmlns:v="urn:schemas-microsoft-com:vml" xmlns:wp="http://schemas.openxmlformats.org/drawingml/2006/wordprocessingDrawing" xmlns:w10="urn:schemas-microsoft-com:office:word" xmlns:w="http://schemas.openxmlformats.org/wordprocessingml/2006/main" xmlns:wne="http://schemas.microsoft.com/office/word/2006/wordml">
-  <w:footnote w:type="separator" w:id="0">
+  <w:footnote w:type="separator" w:id="-1">
     <w:p>
       <w:pPr>
         <w:spacing w:after="0" w:line="240" w:lineRule="auto"/>
@@ -5107,7 +5055,7 @@
       </w:r>
     </w:p>
   </w:footnote>
-  <w:footnote w:type="continuationSeparator" w:id="1">
+  <w:footnote w:type="continuationSeparator" w:id="0">
     <w:p>
       <w:pPr>
         <w:spacing w:after="0" w:line="240" w:lineRule="auto"/>

</xml_diff>